<commit_message>
Revert "Revert "Revert "test.docx"""
This reverts commit 4613bfa694587b1a444b2024757fd2f51ab17e8b.
</commit_message>
<xml_diff>
--- a/test.docx
+++ b/test.docx
@@ -9,15 +9,8 @@
         </w:rPr>
       </w:pPr>
       <w:r>
-        <w:rPr>
-          <w:rFonts w:hint="eastAsia"/>
-        </w:rPr>
-        <w:t>2016-10-14</w:t>
-      </w:r>
-      <w:bookmarkStart w:id="0" w:name="_GoBack"/>
-      <w:bookmarkEnd w:id="0"/>
-    </w:p>
-    <w:p>
+        <w:t>T</w:t>
+      </w:r>
       <w:r>
         <w:rPr>
           <w:rFonts w:hint="eastAsia"/>
@@ -26,6 +19,11 @@
       </w:r>
     </w:p>
     <w:p>
+      <w:pPr>
+        <w:rPr>
+          <w:rFonts w:hint="eastAsia"/>
+        </w:rPr>
+      </w:pPr>
       <w:r>
         <w:t>T</w:t>
       </w:r>
@@ -37,6 +35,11 @@
       </w:r>
     </w:p>
     <w:p>
+      <w:pPr>
+        <w:rPr>
+          <w:rFonts w:hint="eastAsia"/>
+        </w:rPr>
+      </w:pPr>
       <w:r>
         <w:t>T</w:t>
       </w:r>
@@ -49,20 +52,13 @@
     </w:p>
     <w:p>
       <w:r>
-        <w:t>S</w:t>
-      </w:r>
-      <w:r>
         <w:rPr>
           <w:rFonts w:hint="eastAsia"/>
         </w:rPr>
-        <w:t>dfa</w:t>
-      </w:r>
-      <w:r>
-        <w:rPr>
-          <w:rFonts w:hint="eastAsia"/>
-        </w:rPr>
-        <w:t xml:space="preserve">  </w:t>
-      </w:r>
+        <w:t>sdfa</w:t>
+      </w:r>
+      <w:bookmarkStart w:id="0" w:name="_GoBack"/>
+      <w:bookmarkEnd w:id="0"/>
     </w:p>
     <w:sectPr>
       <w:headerReference w:type="even" r:id="rId7"/>

</xml_diff>

<commit_message>
Revert "Revert "Revert "Revert "test.docx""""
This reverts commit d97ad9fef2ba11d8b325c639ffdb04fb01f0ed50.
</commit_message>
<xml_diff>
--- a/test.docx
+++ b/test.docx
@@ -9,8 +9,15 @@
         </w:rPr>
       </w:pPr>
       <w:r>
-        <w:t>T</w:t>
-      </w:r>
+        <w:rPr>
+          <w:rFonts w:hint="eastAsia"/>
+        </w:rPr>
+        <w:t>2016-10-14</w:t>
+      </w:r>
+      <w:bookmarkStart w:id="0" w:name="_GoBack"/>
+      <w:bookmarkEnd w:id="0"/>
+    </w:p>
+    <w:p>
       <w:r>
         <w:rPr>
           <w:rFonts w:hint="eastAsia"/>
@@ -19,11 +26,6 @@
       </w:r>
     </w:p>
     <w:p>
-      <w:pPr>
-        <w:rPr>
-          <w:rFonts w:hint="eastAsia"/>
-        </w:rPr>
-      </w:pPr>
       <w:r>
         <w:t>T</w:t>
       </w:r>
@@ -35,11 +37,6 @@
       </w:r>
     </w:p>
     <w:p>
-      <w:pPr>
-        <w:rPr>
-          <w:rFonts w:hint="eastAsia"/>
-        </w:rPr>
-      </w:pPr>
       <w:r>
         <w:t>T</w:t>
       </w:r>
@@ -52,13 +49,20 @@
     </w:p>
     <w:p>
       <w:r>
+        <w:t>S</w:t>
+      </w:r>
+      <w:r>
         <w:rPr>
           <w:rFonts w:hint="eastAsia"/>
         </w:rPr>
-        <w:t>sdfa</w:t>
-      </w:r>
-      <w:bookmarkStart w:id="0" w:name="_GoBack"/>
-      <w:bookmarkEnd w:id="0"/>
+        <w:t>dfa</w:t>
+      </w:r>
+      <w:r>
+        <w:rPr>
+          <w:rFonts w:hint="eastAsia"/>
+        </w:rPr>
+        <w:t xml:space="preserve">  </w:t>
+      </w:r>
     </w:p>
     <w:sectPr>
       <w:headerReference w:type="even" r:id="rId7"/>

</xml_diff>

<commit_message>
Revert "Revert "Revert "Revert "Revert "test.docx"""""
This reverts commit 87fce8d349350fe77ab5c845e38bbd31e05d293d.
</commit_message>
<xml_diff>
--- a/test.docx
+++ b/test.docx
@@ -9,15 +9,8 @@
         </w:rPr>
       </w:pPr>
       <w:r>
-        <w:rPr>
-          <w:rFonts w:hint="eastAsia"/>
-        </w:rPr>
-        <w:t>2016-10-14</w:t>
-      </w:r>
-      <w:bookmarkStart w:id="0" w:name="_GoBack"/>
-      <w:bookmarkEnd w:id="0"/>
-    </w:p>
-    <w:p>
+        <w:t>T</w:t>
+      </w:r>
       <w:r>
         <w:rPr>
           <w:rFonts w:hint="eastAsia"/>
@@ -26,6 +19,11 @@
       </w:r>
     </w:p>
     <w:p>
+      <w:pPr>
+        <w:rPr>
+          <w:rFonts w:hint="eastAsia"/>
+        </w:rPr>
+      </w:pPr>
       <w:r>
         <w:t>T</w:t>
       </w:r>
@@ -37,6 +35,11 @@
       </w:r>
     </w:p>
     <w:p>
+      <w:pPr>
+        <w:rPr>
+          <w:rFonts w:hint="eastAsia"/>
+        </w:rPr>
+      </w:pPr>
       <w:r>
         <w:t>T</w:t>
       </w:r>
@@ -49,20 +52,13 @@
     </w:p>
     <w:p>
       <w:r>
-        <w:t>S</w:t>
-      </w:r>
-      <w:r>
         <w:rPr>
           <w:rFonts w:hint="eastAsia"/>
         </w:rPr>
-        <w:t>dfa</w:t>
-      </w:r>
-      <w:r>
-        <w:rPr>
-          <w:rFonts w:hint="eastAsia"/>
-        </w:rPr>
-        <w:t xml:space="preserve">  </w:t>
-      </w:r>
+        <w:t>sdfa</w:t>
+      </w:r>
+      <w:bookmarkStart w:id="0" w:name="_GoBack"/>
+      <w:bookmarkEnd w:id="0"/>
     </w:p>
     <w:sectPr>
       <w:headerReference w:type="even" r:id="rId7"/>

</xml_diff>